<commit_message>
Release 4.1.0 merged in master
</commit_message>
<xml_diff>
--- a/link_eshopworld/Documentation/eShopWorld_Cartridge_Code_Customization_Guide_SFRA.docx
+++ b/link_eshopworld/Documentation/eShopWorld_Cartridge_Code_Customization_Guide_SFRA.docx
@@ -287,7 +287,21 @@
                                 <w:sz w:val="20"/>
                                 <w:szCs w:val="20"/>
                               </w:rPr>
-                              <w:t>4.0</w:t>
+                              <w:t>4.</w:t>
+                            </w:r>
+                            <w:r>
+                              <w:rPr>
+                                <w:sz w:val="20"/>
+                                <w:szCs w:val="20"/>
+                              </w:rPr>
+                              <w:t>1</w:t>
+                            </w:r>
+                            <w:r>
+                              <w:rPr>
+                                <w:sz w:val="20"/>
+                                <w:szCs w:val="20"/>
+                              </w:rPr>
+                              <w:t>.0</w:t>
                             </w:r>
                           </w:p>
                           <w:p>
@@ -320,7 +334,7 @@
                                 <w:sz w:val="20"/>
                                 <w:szCs w:val="20"/>
                               </w:rPr>
-                              <w:t>Septemeber</w:t>
+                              <w:t>October</w:t>
                             </w:r>
                             <w:r>
                               <w:rPr>
@@ -434,7 +448,21 @@
                           <w:sz w:val="20"/>
                           <w:szCs w:val="20"/>
                         </w:rPr>
-                        <w:t>4.0</w:t>
+                        <w:t>4.</w:t>
+                      </w:r>
+                      <w:r>
+                        <w:rPr>
+                          <w:sz w:val="20"/>
+                          <w:szCs w:val="20"/>
+                        </w:rPr>
+                        <w:t>1</w:t>
+                      </w:r>
+                      <w:r>
+                        <w:rPr>
+                          <w:sz w:val="20"/>
+                          <w:szCs w:val="20"/>
+                        </w:rPr>
+                        <w:t>.0</w:t>
                       </w:r>
                     </w:p>
                     <w:p>
@@ -467,7 +495,7 @@
                           <w:sz w:val="20"/>
                           <w:szCs w:val="20"/>
                         </w:rPr>
-                        <w:t>Septemeber</w:t>
+                        <w:t>October</w:t>
                       </w:r>
                       <w:r>
                         <w:rPr>
@@ -4985,7 +5013,7 @@
         </w:rPr>
         <w:lastRenderedPageBreak/>
         <w:drawing>
-          <wp:inline distT="0" distB="0" distL="0" distR="0" wp14:anchorId="074CBED4" wp14:editId="3891AF23">
+          <wp:inline distT="0" distB="0" distL="0" distR="0" wp14:anchorId="074CBED4" wp14:editId="6096FBEB">
             <wp:extent cx="6645910" cy="3413760"/>
             <wp:effectExtent l="0" t="0" r="2540" b="0"/>
             <wp:docPr id="10" name="Picture 10" descr="A picture containing application&#10;&#10;Description automatically generated"/>
@@ -5042,7 +5070,7 @@
           <w:szCs w:val="20"/>
         </w:rPr>
         <w:drawing>
-          <wp:inline distT="0" distB="0" distL="0" distR="0" wp14:anchorId="76DAC237" wp14:editId="0F5B922E">
+          <wp:inline distT="0" distB="0" distL="0" distR="0" wp14:anchorId="76DAC237" wp14:editId="3A621A47">
             <wp:extent cx="6645910" cy="502920"/>
             <wp:effectExtent l="0" t="0" r="2540" b="0"/>
             <wp:docPr id="26" name="Picture 26"/>
@@ -6595,7 +6623,7 @@
         </w:rPr>
         <w:lastRenderedPageBreak/>
         <w:drawing>
-          <wp:inline distT="0" distB="0" distL="0" distR="0" wp14:anchorId="48B2DD45" wp14:editId="1E9004D1">
+          <wp:inline distT="0" distB="0" distL="0" distR="0" wp14:anchorId="48B2DD45" wp14:editId="07614A0A">
             <wp:extent cx="6645910" cy="1472565"/>
             <wp:effectExtent l="0" t="0" r="2540" b="0"/>
             <wp:docPr id="27" name="Picture 27" descr="Graphical user interface, text&#10;&#10;Description automatically generated with medium confidence"/>

</xml_diff>